<commit_message>
Edited cover letter for version 2 of paper
</commit_message>
<xml_diff>
--- a/Cover Letter v2.docx
+++ b/Cover Letter v2.docx
@@ -188,8 +188,6 @@
       <w:r>
         <w:t xml:space="preserve">) as a test run. Similar things should be seen across the CMA. </w:t>
       </w:r>
-      <w:bookmarkStart w:id="0" w:name="_GoBack"/>
-      <w:bookmarkEnd w:id="0"/>
     </w:p>
     <w:p>
       <w:r>
@@ -222,10 +220,142 @@
     <w:p>
       <w:pPr>
         <w:ind w:firstLine="284"/>
+        <w:rPr>
+          <w:color w:val="2E74B5" w:themeColor="accent5" w:themeShade="BF"/>
+        </w:rPr>
+      </w:pPr>
+      <w:r>
+        <w:rPr>
+          <w:color w:val="2E74B5" w:themeColor="accent5" w:themeShade="BF"/>
+        </w:rPr>
+        <w:t>First of all, many thanks for your thoughtful response to our submission. If you are interested in conducting testing of your own, we would like to remark that the data and code are placed in a public GitHub repository</w:t>
+      </w:r>
+      <w:r>
+        <w:rPr>
+          <w:color w:val="2E74B5" w:themeColor="accent5" w:themeShade="BF"/>
+        </w:rPr>
+        <w:t xml:space="preserve"> as follows</w:t>
+      </w:r>
+      <w:r>
+        <w:rPr>
+          <w:color w:val="2E74B5" w:themeColor="accent5" w:themeShade="BF"/>
+        </w:rPr>
+        <w:t>:</w:t>
+      </w:r>
+    </w:p>
+    <w:p>
+      <w:pPr>
+        <w:ind w:firstLine="284"/>
+      </w:pPr>
+      <w:hyperlink r:id="rId4" w:history="1">
+        <w:r>
+          <w:rPr>
+            <w:rStyle w:val="Hyperlink"/>
+          </w:rPr>
+          <w:t>https://github.com/paezha/Demand-and-Supply-Inflation-in-Floating-Catchment-Area-FCA-Methods-</w:t>
+        </w:r>
+      </w:hyperlink>
+    </w:p>
+    <w:p>
+      <w:pPr>
+        <w:ind w:firstLine="284"/>
+        <w:rPr>
+          <w:color w:val="2E74B5" w:themeColor="accent5" w:themeShade="BF"/>
+        </w:rPr>
+      </w:pPr>
+      <w:r>
+        <w:rPr>
+          <w:color w:val="2E74B5" w:themeColor="accent5" w:themeShade="BF"/>
+        </w:rPr>
+        <w:t>In what follows we respond to your comments and indicate the actions that we have taken in response.</w:t>
+      </w:r>
+    </w:p>
+    <w:p>
+      <w:pPr>
+        <w:ind w:firstLine="284"/>
       </w:pPr>
       <w:r>
         <w:t xml:space="preserve">One fundamental problem throughout the paper is their referral to step 1 as if is measuring the actual or real demand on that supply point. Clearly that is not the case because, in most scenarios, populations will have multiple supply points that are accessible and thus their demand will be ‘averaged’ across these. </w:t>
       </w:r>
+    </w:p>
+    <w:p>
+      <w:pPr>
+        <w:ind w:firstLine="284"/>
+      </w:pPr>
+      <w:r>
+        <w:rPr>
+          <w:color w:val="2E74B5" w:themeColor="accent5" w:themeShade="BF"/>
+        </w:rPr>
+        <w:t>Thank you for this comment. This is something that we have clarified. “Demand” in a model of accessibility represents potential demand – since we do not really know how many members of the population actually have a family doctor. Even in a universal care system such as Canada, there are members of the public who do not have a regular health care provider</w:t>
+      </w:r>
+      <w:r>
+        <w:rPr>
+          <w:color w:val="2E74B5" w:themeColor="accent5" w:themeShade="BF"/>
+        </w:rPr>
+        <w:t xml:space="preserve"> – approximately </w:t>
+      </w:r>
+      <w:r>
+        <w:rPr>
+          <w:color w:val="2E74B5" w:themeColor="accent5" w:themeShade="BF"/>
+        </w:rPr>
+        <w:t>15.8</w:t>
+      </w:r>
+      <w:r>
+        <w:rPr>
+          <w:color w:val="2E74B5" w:themeColor="accent5" w:themeShade="BF"/>
+        </w:rPr>
+        <w:t>% of the population in 2016, for example</w:t>
+      </w:r>
+      <w:r>
+        <w:rPr>
+          <w:color w:val="2E74B5" w:themeColor="accent5" w:themeShade="BF"/>
+        </w:rPr>
+        <w:t xml:space="preserve"> (Statistics Canada, 201</w:t>
+      </w:r>
+      <w:r>
+        <w:rPr>
+          <w:color w:val="2E74B5" w:themeColor="accent5" w:themeShade="BF"/>
+        </w:rPr>
+        <w:t>7</w:t>
+      </w:r>
+      <w:r>
+        <w:rPr>
+          <w:color w:val="2E74B5" w:themeColor="accent5" w:themeShade="BF"/>
+        </w:rPr>
+        <w:t>)</w:t>
+      </w:r>
+      <w:r>
+        <w:rPr>
+          <w:color w:val="2E74B5" w:themeColor="accent5" w:themeShade="BF"/>
+        </w:rPr>
+        <w:t xml:space="preserve">. Assuming, however, that all members of the population </w:t>
+      </w:r>
+      <w:r>
+        <w:rPr>
+          <w:i/>
+          <w:color w:val="2E74B5" w:themeColor="accent5" w:themeShade="BF"/>
+        </w:rPr>
+        <w:t>do</w:t>
+      </w:r>
+      <w:r>
+        <w:rPr>
+          <w:color w:val="2E74B5" w:themeColor="accent5" w:themeShade="BF"/>
+        </w:rPr>
+        <w:t xml:space="preserve"> demand health care (universal coverage as the design parameter, so to speak), one thing that becomes clear from our approach is that the “averaging” that intuitively takes place across the multiple supply points tends to be biased in earlier 2SFCA approaches. </w:t>
+      </w:r>
+      <w:r>
+        <w:t xml:space="preserve">The reason for this is that the distribution of population and points of service is usually not uniform across space. </w:t>
+      </w:r>
+    </w:p>
+    <w:p>
+      <w:pPr>
+        <w:ind w:firstLine="284"/>
+      </w:pPr>
+    </w:p>
+    <w:p>
+      <w:pPr>
+        <w:ind w:firstLine="284"/>
+      </w:pPr>
       <w:proofErr w:type="gramStart"/>
       <w:r>
         <w:t>Typically</w:t>
@@ -234,9 +364,53 @@
       <w:r>
         <w:t xml:space="preserve"> the 2SFCA is measuring ‘</w:t>
       </w:r>
+      <w:commentRangeStart w:id="0"/>
+      <w:r>
+        <w:t>potential demand’</w:t>
+      </w:r>
+      <w:commentRangeEnd w:id="0"/>
+      <w:r>
+        <w:rPr>
+          <w:rStyle w:val="CommentReference"/>
+        </w:rPr>
+        <w:commentReference w:id="0"/>
+      </w:r>
+      <w:r>
+        <w:t xml:space="preserve">, but the authors effectively are presenting it as ‘actual demand’ (when in reality this is far from true). This very important distinction needs clarification upfront. The authors present an adjustment method that I distinguish as recalculating the ‘likely demand on supply </w:t>
+      </w:r>
+      <w:proofErr w:type="gramStart"/>
+      <w:r>
+        <w:t>points’</w:t>
+      </w:r>
+      <w:proofErr w:type="gramEnd"/>
+      <w:r>
+        <w:t>. Similarly, accessibility (Step 2) is ‘averaged’ across multiple supply points. The effect of demand inflation and supply inflation to the 2sfca method really should be looking at the combined effect – i.e. at the Ai (accessibility) scores.</w:t>
+      </w:r>
+      <w:r>
+        <w:t xml:space="preserve"> </w:t>
+      </w:r>
+    </w:p>
+    <w:p>
+      <w:pPr>
+        <w:ind w:firstLine="284"/>
+      </w:pPr>
+    </w:p>
+    <w:p>
+      <w:pPr>
+        <w:ind w:firstLine="284"/>
+      </w:pPr>
       <w:commentRangeStart w:id="1"/>
-      <w:r>
-        <w:t>potential demand’</w:t>
+      <w:commentRangeStart w:id="2"/>
+      <w:r>
+        <w:t xml:space="preserve">Their simple examples in Figure 1 and 2 are highly extreme (wholly un-real) scenarios, which are very effective at demonstrating how the 2sfca method can fail. However, their extremeness also makes it hard for the reader to evaluate whether, in a more ‘normal’ scenario, the same deficiencies still exist or are a significant concern. I believe these examples need to </w:t>
+      </w:r>
+      <w:proofErr w:type="gramStart"/>
+      <w:r>
+        <w:t>introduced</w:t>
+      </w:r>
+      <w:proofErr w:type="gramEnd"/>
+      <w:r>
+        <w:t xml:space="preserve"> as such or similar: “These examples have been purposefully designed to demonstrate key weaknesses of the 2sfca method; we acknowledge these scenarios are not representative of typical demand and supply landscapes”</w:t>
       </w:r>
       <w:commentRangeEnd w:id="1"/>
       <w:r>
@@ -245,56 +419,45 @@
         </w:rPr>
         <w:commentReference w:id="1"/>
       </w:r>
-      <w:r>
-        <w:t xml:space="preserve">, but the authors effectively are presenting it as ‘actual demand’ (when in reality this is far from true). This very important distinction needs clarification upfront. The authors present an adjustment method that I distinguish as recalculating the ‘likely demand on supply </w:t>
-      </w:r>
-      <w:proofErr w:type="gramStart"/>
-      <w:r>
-        <w:t>points’</w:t>
-      </w:r>
-      <w:proofErr w:type="gramEnd"/>
-      <w:r>
-        <w:t>. Similarly, accessibility (Step 2) is ‘averaged’ across multiple supply points. The effect of demand inflation and supply inflation to the 2sfca method really should be looking at the combined effect – i.e. at the Ai (accessibility) scores.</w:t>
-      </w:r>
-    </w:p>
-    <w:p>
-      <w:pPr>
-        <w:ind w:firstLine="284"/>
-      </w:pPr>
-      <w:commentRangeStart w:id="2"/>
-      <w:commentRangeStart w:id="3"/>
-      <w:r>
-        <w:t xml:space="preserve">Their simple examples in Figure 1 and 2 are highly extreme (wholly un-real) scenarios, which are very effective at demonstrating how the 2sfca method can fail. However, their extremeness also makes it hard for the reader to evaluate whether, in a more ‘normal’ scenario, the same deficiencies still exist or are a significant concern. I believe these examples need to </w:t>
-      </w:r>
-      <w:proofErr w:type="gramStart"/>
-      <w:r>
-        <w:t>introduced</w:t>
-      </w:r>
-      <w:proofErr w:type="gramEnd"/>
-      <w:r>
-        <w:t xml:space="preserve"> as such or similar: “These examples have been purposefully designed to demonstrate key weaknesses of the 2sfca method; we acknowledge these scenarios are not representative of typical demand and supply landscapes”</w:t>
-      </w:r>
       <w:commentRangeEnd w:id="2"/>
+    </w:p>
+    <w:p>
+      <w:pPr>
+        <w:ind w:firstLine="284"/>
+      </w:pPr>
+      <w:bookmarkStart w:id="3" w:name="_GoBack"/>
+      <w:bookmarkEnd w:id="3"/>
+    </w:p>
+    <w:p>
+      <w:pPr>
+        <w:ind w:firstLine="284"/>
+      </w:pPr>
       <w:r>
         <w:rPr>
           <w:rStyle w:val="CommentReference"/>
         </w:rPr>
         <w:commentReference w:id="2"/>
       </w:r>
-      <w:commentRangeEnd w:id="3"/>
-      <w:r>
-        <w:rPr>
-          <w:rStyle w:val="CommentReference"/>
-        </w:rPr>
-        <w:commentReference w:id="3"/>
-      </w:r>
-    </w:p>
-    <w:p>
-      <w:pPr>
-        <w:ind w:firstLine="284"/>
-      </w:pPr>
-      <w:r>
-        <w:t xml:space="preserve">Overall, I like the concept of the demand vector summing to equal the original population (demand) size – even after the application of impedance weights. In theory, this enables the generation of accessibility scores that more truly are interpretable ratios (e.g. health providers per population). Having said that, their adjusted weights – which divide the original weight by the sum of all weights for (potential) service points – still assumes that all service points are equally ‘attractive’. I strongly believe this is not the case at urban fringe locations where larger urban populations are unlikely to be attracted to nearby rural services, but the reverse scenario is very different. </w:t>
+    </w:p>
+    <w:p>
+      <w:pPr>
+        <w:ind w:firstLine="284"/>
+      </w:pPr>
+      <w:r>
+        <w:t>Overall, I like the concept of the demand vector summing to equal the original population (demand) size – even after the application of impedance weights. In theory, this enables the generation of accessibility scores that more truly are interpretable ratios (e.g. health providers per population). Having said that, their adjusted weights – which divide the original weight by the sum of all weights for (potential) service points – still assumes that all service points are equally ‘attractive’. I strongly believe this is not the case at urban fringe locations where larger urban populations are unlikely to be attracted to nearby rural services, but the reverse scenario is very different.</w:t>
+      </w:r>
+    </w:p>
+    <w:p>
+      <w:pPr>
+        <w:ind w:firstLine="284"/>
+      </w:pPr>
+    </w:p>
+    <w:p>
+      <w:pPr>
+        <w:ind w:firstLine="284"/>
+      </w:pPr>
+      <w:r>
+        <w:t xml:space="preserve"> </w:t>
       </w:r>
       <w:commentRangeStart w:id="4"/>
       <w:commentRangeStart w:id="5"/>
@@ -367,15 +530,31 @@
         <w:ind w:firstLine="284"/>
       </w:pPr>
       <w:r>
-        <w:lastRenderedPageBreak/>
         <w:t>Figures 14 and 15 are very interesting in that they suggest a very systematic bias between metropolitan and fringe/rural locations (strongest reds in the most metropolitan, strongest blues in the outer edges) – I suggest this is a key finding that needs further discussion.</w:t>
       </w:r>
     </w:p>
     <w:p>
+      <w:pPr>
+        <w:ind w:firstLine="284"/>
+      </w:pPr>
+    </w:p>
+    <w:p>
+      <w:r>
+        <w:t>Statistics Canada. (2017). Primary health care providers, 2016 (Catalogue no. 82-625-</w:t>
+      </w:r>
+      <w:proofErr w:type="gramStart"/>
+      <w:r>
+        <w:t>X )</w:t>
+      </w:r>
+      <w:proofErr w:type="gramEnd"/>
+      <w:r>
+        <w:t>. Retrieved from https://www150.statcan.gc.ca/n1/pub/82-625-x/2017001/article/54863-eng.htm</w:t>
+      </w:r>
       <w:r>
         <w:br w:type="page"/>
       </w:r>
     </w:p>
+    <w:p/>
     <w:p>
       <w:pPr>
         <w:ind w:firstLine="284"/>
@@ -387,7 +566,6 @@
         <w:rPr>
           <w:b/>
         </w:rPr>
-        <w:lastRenderedPageBreak/>
         <w:t>Reviewer #2</w:t>
       </w:r>
     </w:p>
@@ -542,22 +720,14 @@
       </w:r>
       <w:proofErr w:type="spellEnd"/>
       <w:r>
-        <w:t xml:space="preserve"> accessibility) under/</w:t>
+        <w:t xml:space="preserve"> accessibility) under/over estimated for Pop A?... Pop B?]. This was one of my concerns when I critiqued the Wan et al 3SFCA paper in Delamater, 2013... I was not sure that competition really “needed” to be accounted for to adequately capture potential </w:t>
       </w:r>
       <w:proofErr w:type="spellStart"/>
       <w:r>
-        <w:t>over estimated</w:t>
+        <w:t>sp</w:t>
       </w:r>
       <w:proofErr w:type="spellEnd"/>
       <w:r>
-        <w:t xml:space="preserve"> for Pop A?... Pop B?]. This was one of my concerns when I critiqued the Wan et al 3SFCA paper in Delamater, 2013... I was not sure that competition really “needed” to be accounted for to adequately capture potential </w:t>
-      </w:r>
-      <w:proofErr w:type="spellStart"/>
-      <w:r>
-        <w:t>sp</w:t>
-      </w:r>
-      <w:proofErr w:type="spellEnd"/>
-      <w:r>
         <w:t xml:space="preserve"> accessibility. In this case, I'm not sure if the inflation happening in the two steps is having a detrimental effect on the results. I think that clearly demonstrating issues with the output calculations of the E2SFCA and 2SFCA (in more than a single system) would provide a much better justification for this approach (than is presented currently).</w:t>
       </w:r>
     </w:p>
@@ -566,7 +736,11 @@
         <w:ind w:firstLine="284"/>
       </w:pPr>
       <w:r>
-        <w:t xml:space="preserve">I did not do a deep dive into the Results yet, given my concerns about the approach. However, I do wonder if using a ratio to describe inflation is a good approach, especially given that the output has true units (people and supply/people), e.g., from 0.002 to 0.004 and 2 to 4 would have a similar inflation factor... but would have very different </w:t>
+        <w:t xml:space="preserve">I did not do a deep dive into the Results yet, given my concerns about the approach. However, I do wonder if using a ratio to describe inflation is a good approach, especially given that the output has true </w:t>
+      </w:r>
+      <w:r>
+        <w:lastRenderedPageBreak/>
+        <w:t xml:space="preserve">units (people and supply/people), e.g., from 0.002 to 0.004 and 2 to 4 would have a similar inflation factor... but would have very different </w:t>
       </w:r>
       <w:commentRangeStart w:id="14"/>
       <w:r>
@@ -588,7 +762,6 @@
         <w:ind w:firstLine="284"/>
       </w:pPr>
       <w:r>
-        <w:lastRenderedPageBreak/>
         <w:t>Minor concerns/issues/comments</w:t>
       </w:r>
     </w:p>
@@ -635,7 +808,7 @@
 
 <file path=word/comments.xml><?xml version="1.0" encoding="utf-8"?>
 <w:comments xmlns:wpc="http://schemas.microsoft.com/office/word/2010/wordprocessingCanvas" xmlns:cx="http://schemas.microsoft.com/office/drawing/2014/chartex" xmlns:cx1="http://schemas.microsoft.com/office/drawing/2015/9/8/chartex" xmlns:cx2="http://schemas.microsoft.com/office/drawing/2015/10/21/chartex" xmlns:cx3="http://schemas.microsoft.com/office/drawing/2016/5/9/chartex" xmlns:cx4="http://schemas.microsoft.com/office/drawing/2016/5/10/chartex" xmlns:cx5="http://schemas.microsoft.com/office/drawing/2016/5/11/chartex" xmlns:cx6="http://schemas.microsoft.com/office/drawing/2016/5/12/chartex" xmlns:cx7="http://schemas.microsoft.com/office/drawing/2016/5/13/chartex" xmlns:cx8="http://schemas.microsoft.com/office/drawing/2016/5/14/chartex" xmlns:mc="http://schemas.openxmlformats.org/markup-compatibility/2006" xmlns:aink="http://schemas.microsoft.com/office/drawing/2016/ink" xmlns:am3d="http://schemas.microsoft.com/office/drawing/2017/model3d" xmlns:o="urn:schemas-microsoft-com:office:office" xmlns:r="http://schemas.openxmlformats.org/officeDocument/2006/relationships" xmlns:m="http://schemas.openxmlformats.org/officeDocument/2006/math" xmlns:v="urn:schemas-microsoft-com:vml" xmlns:wp14="http://schemas.microsoft.com/office/word/2010/wordprocessingDrawing" xmlns:wp="http://schemas.openxmlformats.org/drawingml/2006/wordprocessingDrawing" xmlns:w10="urn:schemas-microsoft-com:office:word" xmlns:w="http://schemas.openxmlformats.org/wordprocessingml/2006/main" xmlns:w14="http://schemas.microsoft.com/office/word/2010/wordml" xmlns:w15="http://schemas.microsoft.com/office/word/2012/wordml" xmlns:w16cid="http://schemas.microsoft.com/office/word/2016/wordml/cid" xmlns:w16se="http://schemas.microsoft.com/office/word/2015/wordml/symex" xmlns:wpg="http://schemas.microsoft.com/office/word/2010/wordprocessingGroup" xmlns:wpi="http://schemas.microsoft.com/office/word/2010/wordprocessingInk" xmlns:wne="http://schemas.microsoft.com/office/word/2006/wordml" xmlns:wps="http://schemas.microsoft.com/office/word/2010/wordprocessingShape" mc:Ignorable="w14 w15 w16se w16cid wp14">
-  <w:comment w:id="1" w:author="Chris Higgins" w:date="2018-10-11T15:10:00Z" w:initials="CH">
+  <w:comment w:id="0" w:author="Chris Higgins" w:date="2018-10-11T15:10:00Z" w:initials="CH">
     <w:p>
       <w:pPr>
         <w:pStyle w:val="CommentText"/>
@@ -647,22 +820,14 @@
         <w:annotationRef/>
       </w:r>
       <w:r>
-        <w:t xml:space="preserve">I was thinking </w:t>
-      </w:r>
-      <w:proofErr w:type="gramStart"/>
-      <w:r>
-        <w:t>perhaps we</w:t>
-      </w:r>
-      <w:proofErr w:type="gramEnd"/>
-      <w:r>
-        <w:t xml:space="preserve"> refer to the 2SFCA as </w:t>
+        <w:t xml:space="preserve">I was thinking perhaps we refer to the 2SFCA as </w:t>
       </w:r>
       <w:r>
         <w:t xml:space="preserve">distributive, while our FCA is “allocative” </w:t>
       </w:r>
     </w:p>
   </w:comment>
-  <w:comment w:id="2" w:author="Antonio Paez" w:date="2018-10-05T21:55:00Z" w:initials="AP">
+  <w:comment w:id="1" w:author="Antonio Paez" w:date="2018-10-05T21:55:00Z" w:initials="AP">
     <w:p>
       <w:pPr>
         <w:pStyle w:val="CommentText"/>
@@ -678,7 +843,7 @@
       </w:r>
     </w:p>
   </w:comment>
-  <w:comment w:id="3" w:author="Chris Higgins" w:date="2018-10-11T15:11:00Z" w:initials="CH">
+  <w:comment w:id="2" w:author="Chris Higgins" w:date="2018-10-11T15:11:00Z" w:initials="CH">
     <w:p>
       <w:pPr>
         <w:pStyle w:val="CommentText"/>
@@ -964,10 +1129,7 @@
         <w:annotationRef/>
       </w:r>
       <w:r>
-        <w:t>The unadjusted and adjusted accessibilities are very highly correlated</w:t>
-      </w:r>
-      <w:r>
-        <w:t xml:space="preserve"> (0.98 and 0.99 for binary and step). In that sense, he’s right</w:t>
+        <w:t>The unadjusted and adjusted accessibilities are very highly correlated (0.98 and 0.99 for binary and step). In that sense, he’s right</w:t>
       </w:r>
       <w:r>
         <w:t xml:space="preserve"> – </w:t>
@@ -1591,6 +1753,29 @@
       <w:szCs w:val="18"/>
     </w:rPr>
   </w:style>
+  <w:style w:type="character" w:styleId="Hyperlink">
+    <w:name w:val="Hyperlink"/>
+    <w:basedOn w:val="DefaultParagraphFont"/>
+    <w:uiPriority w:val="99"/>
+    <w:unhideWhenUsed/>
+    <w:rsid w:val="007A5431"/>
+    <w:rPr>
+      <w:color w:val="0563C1" w:themeColor="hyperlink"/>
+      <w:u w:val="single"/>
+    </w:rPr>
+  </w:style>
+  <w:style w:type="character" w:styleId="UnresolvedMention">
+    <w:name w:val="Unresolved Mention"/>
+    <w:basedOn w:val="DefaultParagraphFont"/>
+    <w:uiPriority w:val="99"/>
+    <w:semiHidden/>
+    <w:unhideWhenUsed/>
+    <w:rsid w:val="007A5431"/>
+    <w:rPr>
+      <w:color w:val="605E5C"/>
+      <w:shd w:val="clear" w:color="auto" w:fill="E1DFDD"/>
+    </w:rPr>
+  </w:style>
 </w:styles>
 </file>
 

</xml_diff>